<commit_message>
Added beta test materials to the Construction Phase Status Assessment document.
</commit_message>
<xml_diff>
--- a/IOCM Documents/Construction Phase Status Assessment.docx
+++ b/IOCM Documents/Construction Phase Status Assessment.docx
@@ -1348,14 +1348,14 @@
       <w:pPr>
         <w:ind w:left="720"/>
       </w:pPr>
+      <w:r>
+        <w:t>/*TODO: Add video here */</w:t>
+      </w:r>
     </w:p>
     <w:p>
       <w:pPr>
         <w:ind w:left="720"/>
       </w:pPr>
-      <w:r>
-        <w:t>/*TODO: Add video here */</w:t>
-      </w:r>
     </w:p>
     <w:p>
       <w:pPr>
@@ -1531,71 +1531,522 @@
         <w:pStyle w:val="ListParagraph"/>
         <w:ind w:left="792"/>
         <w:rPr>
-          <w:color w:val="0070C0"/>
-        </w:rPr>
-      </w:pPr>
-      <w:r>
-        <w:rPr>
-          <w:color w:val="0070C0"/>
-        </w:rPr>
-        <w:t>&lt;</w:t>
-      </w:r>
-      <w:r>
-        <w:rPr>
-          <w:color w:val="0070C0"/>
-        </w:rPr>
-        <w:t xml:space="preserve">Identify the ‘business scenarios’ beta testers are asked to complete. </w:t>
-      </w:r>
-      <w:r>
-        <w:rPr>
-          <w:color w:val="0070C0"/>
-        </w:rPr>
-        <w:t xml:space="preserve">For each aspect of the beta tests, reference the key </w:t>
-      </w:r>
-      <w:r>
-        <w:rPr>
-          <w:color w:val="0070C0"/>
-        </w:rPr>
-        <w:t xml:space="preserve">stakeholder </w:t>
-      </w:r>
-      <w:r>
-        <w:rPr>
-          <w:color w:val="0070C0"/>
-        </w:rPr>
-        <w:t xml:space="preserve">requirement/risk the beta test addresses. </w:t>
-      </w:r>
-      <w:r>
-        <w:rPr>
-          <w:color w:val="0070C0"/>
-        </w:rPr>
-        <w:t xml:space="preserve">Provide links to the </w:t>
+          <w:sz w:val="24"/>
+          <w:szCs w:val="24"/>
+        </w:rPr>
+      </w:pPr>
+      <w:r>
+        <w:rPr>
+          <w:sz w:val="24"/>
+          <w:szCs w:val="24"/>
+        </w:rPr>
+        <w:t>The business scenarios that our beta testers have been asked to complete are the following:</w:t>
+      </w:r>
+    </w:p>
+    <w:p>
+      <w:pPr>
+        <w:pStyle w:val="ListParagraph"/>
+        <w:numPr>
+          <w:ilvl w:val="0"/>
+          <w:numId w:val="21"/>
+        </w:numPr>
+        <w:rPr>
+          <w:sz w:val="24"/>
+          <w:szCs w:val="24"/>
+        </w:rPr>
+      </w:pPr>
+      <w:r>
+        <w:rPr>
+          <w:sz w:val="24"/>
+          <w:szCs w:val="24"/>
+        </w:rPr>
+        <w:t>Create a user account with Google sign in.</w:t>
+      </w:r>
+    </w:p>
+    <w:p>
+      <w:pPr>
+        <w:pStyle w:val="ListParagraph"/>
+        <w:numPr>
+          <w:ilvl w:val="0"/>
+          <w:numId w:val="21"/>
+        </w:numPr>
+        <w:rPr>
+          <w:sz w:val="24"/>
+          <w:szCs w:val="24"/>
+        </w:rPr>
+      </w:pPr>
+      <w:r>
+        <w:rPr>
+          <w:sz w:val="24"/>
+          <w:szCs w:val="24"/>
+        </w:rPr>
+        <w:t>Use the navigation drawer to navigate the application.</w:t>
+      </w:r>
+    </w:p>
+    <w:p>
+      <w:pPr>
+        <w:pStyle w:val="ListParagraph"/>
+        <w:numPr>
+          <w:ilvl w:val="0"/>
+          <w:numId w:val="21"/>
+        </w:numPr>
+        <w:rPr>
+          <w:sz w:val="24"/>
+          <w:szCs w:val="24"/>
+        </w:rPr>
+      </w:pPr>
+      <w:r>
+        <w:rPr>
+          <w:sz w:val="24"/>
+          <w:szCs w:val="24"/>
+        </w:rPr>
+        <w:t>Create a new task.</w:t>
+      </w:r>
+    </w:p>
+    <w:p>
+      <w:pPr>
+        <w:pStyle w:val="ListParagraph"/>
+        <w:numPr>
+          <w:ilvl w:val="0"/>
+          <w:numId w:val="21"/>
+        </w:numPr>
+        <w:rPr>
+          <w:sz w:val="24"/>
+          <w:szCs w:val="24"/>
+        </w:rPr>
+      </w:pPr>
+      <w:r>
+        <w:rPr>
+          <w:sz w:val="24"/>
+          <w:szCs w:val="24"/>
+        </w:rPr>
+        <w:t>Edit a task.</w:t>
+      </w:r>
+    </w:p>
+    <w:p>
+      <w:pPr>
+        <w:pStyle w:val="ListParagraph"/>
+        <w:numPr>
+          <w:ilvl w:val="0"/>
+          <w:numId w:val="21"/>
+        </w:numPr>
+        <w:rPr>
+          <w:sz w:val="24"/>
+          <w:szCs w:val="24"/>
+        </w:rPr>
+      </w:pPr>
+      <w:r>
+        <w:rPr>
+          <w:sz w:val="24"/>
+          <w:szCs w:val="24"/>
+        </w:rPr>
+        <w:t>Delete a task.</w:t>
+      </w:r>
+    </w:p>
+    <w:p>
+      <w:pPr>
+        <w:pStyle w:val="ListParagraph"/>
+        <w:numPr>
+          <w:ilvl w:val="0"/>
+          <w:numId w:val="21"/>
+        </w:numPr>
+        <w:rPr>
+          <w:sz w:val="24"/>
+          <w:szCs w:val="24"/>
+        </w:rPr>
+      </w:pPr>
+      <w:r>
+        <w:rPr>
+          <w:sz w:val="24"/>
+          <w:szCs w:val="24"/>
+        </w:rPr>
+        <w:t>Complete a task.</w:t>
+      </w:r>
+    </w:p>
+    <w:p>
+      <w:pPr>
+        <w:pStyle w:val="ListParagraph"/>
+        <w:numPr>
+          <w:ilvl w:val="0"/>
+          <w:numId w:val="21"/>
+        </w:numPr>
+        <w:rPr>
+          <w:sz w:val="24"/>
+          <w:szCs w:val="24"/>
+        </w:rPr>
+      </w:pPr>
+      <w:r>
+        <w:rPr>
+          <w:sz w:val="24"/>
+          <w:szCs w:val="24"/>
+        </w:rPr>
+        <w:t>Navigate to the Rewards screen to see if they have earned rewards.</w:t>
+      </w:r>
+    </w:p>
+    <w:p>
+      <w:pPr>
+        <w:pStyle w:val="ListParagraph"/>
+        <w:numPr>
+          <w:ilvl w:val="0"/>
+          <w:numId w:val="21"/>
+        </w:numPr>
+        <w:rPr>
+          <w:sz w:val="24"/>
+          <w:szCs w:val="24"/>
+        </w:rPr>
+      </w:pPr>
+      <w:r>
+        <w:rPr>
+          <w:sz w:val="24"/>
+          <w:szCs w:val="24"/>
+        </w:rPr>
+        <w:t>Create a Task with a due date and due time to see if a notification is generated to remind them of the task.</w:t>
+      </w:r>
+    </w:p>
+    <w:p>
+      <w:pPr>
+        <w:pStyle w:val="ListParagraph"/>
+        <w:numPr>
+          <w:ilvl w:val="0"/>
+          <w:numId w:val="21"/>
+        </w:numPr>
+        <w:rPr>
+          <w:sz w:val="24"/>
+          <w:szCs w:val="24"/>
+        </w:rPr>
+      </w:pPr>
+      <w:r>
+        <w:rPr>
+          <w:sz w:val="24"/>
+          <w:szCs w:val="24"/>
+        </w:rPr>
+        <w:t xml:space="preserve">Navigate to the </w:t>
       </w:r>
       <w:proofErr w:type="spellStart"/>
       <w:r>
         <w:rPr>
-          <w:color w:val="0070C0"/>
-        </w:rPr>
-        <w:t>the</w:t>
+          <w:sz w:val="24"/>
+          <w:szCs w:val="24"/>
+        </w:rPr>
+        <w:t>Leaderboard</w:t>
       </w:r>
       <w:proofErr w:type="spellEnd"/>
       <w:r>
         <w:rPr>
-          <w:color w:val="0070C0"/>
-        </w:rPr>
-        <w:t xml:space="preserve"> beta test materials and the feedback form used to gather and analyse the results.</w:t>
-      </w:r>
-      <w:r>
-        <w:rPr>
-          <w:color w:val="0070C0"/>
-        </w:rPr>
-        <w:t>&gt;</w:t>
-      </w:r>
-    </w:p>
-    <w:p>
-      <w:pPr>
-        <w:pStyle w:val="ListParagraph"/>
-        <w:ind w:left="1728"/>
-      </w:pPr>
+          <w:sz w:val="24"/>
+          <w:szCs w:val="24"/>
+        </w:rPr>
+        <w:t xml:space="preserve"> screen to see their position on the </w:t>
+      </w:r>
+      <w:proofErr w:type="spellStart"/>
+      <w:r>
+        <w:rPr>
+          <w:sz w:val="24"/>
+          <w:szCs w:val="24"/>
+        </w:rPr>
+        <w:t>leaderboard</w:t>
+      </w:r>
+      <w:proofErr w:type="spellEnd"/>
+      <w:r>
+        <w:rPr>
+          <w:sz w:val="24"/>
+          <w:szCs w:val="24"/>
+        </w:rPr>
+        <w:t>.</w:t>
+      </w:r>
+    </w:p>
+    <w:p>
+      <w:pPr>
+        <w:pStyle w:val="ListParagraph"/>
+        <w:numPr>
+          <w:ilvl w:val="0"/>
+          <w:numId w:val="21"/>
+        </w:numPr>
+        <w:rPr>
+          <w:sz w:val="24"/>
+          <w:szCs w:val="24"/>
+        </w:rPr>
+      </w:pPr>
+      <w:r>
+        <w:rPr>
+          <w:sz w:val="24"/>
+          <w:szCs w:val="24"/>
+        </w:rPr>
+        <w:lastRenderedPageBreak/>
+        <w:t>Navigate to the Settings screen.</w:t>
+      </w:r>
+    </w:p>
+    <w:p>
+      <w:pPr>
+        <w:pStyle w:val="ListParagraph"/>
+        <w:numPr>
+          <w:ilvl w:val="0"/>
+          <w:numId w:val="21"/>
+        </w:numPr>
+        <w:rPr>
+          <w:sz w:val="24"/>
+          <w:szCs w:val="24"/>
+        </w:rPr>
+      </w:pPr>
+      <w:r>
+        <w:rPr>
+          <w:sz w:val="24"/>
+          <w:szCs w:val="24"/>
+        </w:rPr>
+        <w:t>Toggle Dark / Light mode.</w:t>
+      </w:r>
+    </w:p>
+    <w:p>
+      <w:pPr>
+        <w:pStyle w:val="ListParagraph"/>
+        <w:numPr>
+          <w:ilvl w:val="0"/>
+          <w:numId w:val="21"/>
+        </w:numPr>
+        <w:rPr>
+          <w:sz w:val="24"/>
+          <w:szCs w:val="24"/>
+        </w:rPr>
+      </w:pPr>
+      <w:r>
+        <w:rPr>
+          <w:sz w:val="24"/>
+          <w:szCs w:val="24"/>
+        </w:rPr>
+        <w:t>Update their display name.</w:t>
+      </w:r>
+    </w:p>
+    <w:p>
+      <w:pPr>
+        <w:pStyle w:val="ListParagraph"/>
+        <w:numPr>
+          <w:ilvl w:val="0"/>
+          <w:numId w:val="21"/>
+        </w:numPr>
+        <w:rPr>
+          <w:sz w:val="24"/>
+          <w:szCs w:val="24"/>
+        </w:rPr>
+      </w:pPr>
+      <w:r>
+        <w:rPr>
+          <w:sz w:val="24"/>
+          <w:szCs w:val="24"/>
+        </w:rPr>
+        <w:t>Update their country.</w:t>
+      </w:r>
+    </w:p>
+    <w:p>
+      <w:pPr>
+        <w:pStyle w:val="ListParagraph"/>
+        <w:numPr>
+          <w:ilvl w:val="0"/>
+          <w:numId w:val="21"/>
+        </w:numPr>
+        <w:rPr>
+          <w:sz w:val="24"/>
+          <w:szCs w:val="24"/>
+        </w:rPr>
+      </w:pPr>
+      <w:r>
+        <w:rPr>
+          <w:sz w:val="24"/>
+          <w:szCs w:val="24"/>
+        </w:rPr>
+        <w:t>Update their profile picture.</w:t>
+      </w:r>
+    </w:p>
+    <w:p>
+      <w:pPr>
+        <w:pStyle w:val="ListParagraph"/>
+        <w:numPr>
+          <w:ilvl w:val="0"/>
+          <w:numId w:val="21"/>
+        </w:numPr>
+        <w:rPr>
+          <w:sz w:val="24"/>
+          <w:szCs w:val="24"/>
+        </w:rPr>
+      </w:pPr>
+      <w:r>
+        <w:rPr>
+          <w:sz w:val="24"/>
+          <w:szCs w:val="24"/>
+        </w:rPr>
+        <w:t>Change the pomodoro timer work time to 2 minutes.</w:t>
+      </w:r>
+    </w:p>
+    <w:p>
+      <w:pPr>
+        <w:pStyle w:val="ListParagraph"/>
+        <w:numPr>
+          <w:ilvl w:val="0"/>
+          <w:numId w:val="21"/>
+        </w:numPr>
+        <w:rPr>
+          <w:sz w:val="24"/>
+          <w:szCs w:val="24"/>
+        </w:rPr>
+      </w:pPr>
+      <w:r>
+        <w:rPr>
+          <w:sz w:val="24"/>
+          <w:szCs w:val="24"/>
+        </w:rPr>
+        <w:t>Change the pomodoro timer break time to 1 minute.</w:t>
+      </w:r>
+    </w:p>
+    <w:p>
+      <w:pPr>
+        <w:pStyle w:val="ListParagraph"/>
+        <w:numPr>
+          <w:ilvl w:val="0"/>
+          <w:numId w:val="21"/>
+        </w:numPr>
+        <w:rPr>
+          <w:sz w:val="24"/>
+          <w:szCs w:val="24"/>
+        </w:rPr>
+      </w:pPr>
+      <w:r>
+        <w:rPr>
+          <w:sz w:val="24"/>
+          <w:szCs w:val="24"/>
+        </w:rPr>
+        <w:t>Whilst the pomodoro timer is active, use the pause, resume and stop buttons.</w:t>
+      </w:r>
+    </w:p>
+    <w:p>
+      <w:pPr>
+        <w:pStyle w:val="ListParagraph"/>
+        <w:numPr>
+          <w:ilvl w:val="0"/>
+          <w:numId w:val="21"/>
+        </w:numPr>
+        <w:rPr>
+          <w:sz w:val="24"/>
+          <w:szCs w:val="24"/>
+        </w:rPr>
+      </w:pPr>
+      <w:r>
+        <w:rPr>
+          <w:sz w:val="24"/>
+          <w:szCs w:val="24"/>
+        </w:rPr>
+        <w:t>Sign out of their account.</w:t>
+      </w:r>
+    </w:p>
+    <w:p>
+      <w:pPr>
+        <w:pStyle w:val="ListParagraph"/>
+        <w:numPr>
+          <w:ilvl w:val="0"/>
+          <w:numId w:val="21"/>
+        </w:numPr>
+        <w:rPr>
+          <w:sz w:val="24"/>
+          <w:szCs w:val="24"/>
+        </w:rPr>
+      </w:pPr>
+      <w:r>
+        <w:rPr>
+          <w:sz w:val="24"/>
+          <w:szCs w:val="24"/>
+        </w:rPr>
+        <w:t>Sign back into their account.</w:t>
+      </w:r>
+    </w:p>
+    <w:p>
+      <w:pPr>
+        <w:ind w:left="720"/>
+        <w:rPr>
+          <w:sz w:val="24"/>
+          <w:szCs w:val="24"/>
+        </w:rPr>
+      </w:pPr>
+      <w:r>
+        <w:rPr>
+          <w:sz w:val="24"/>
+          <w:szCs w:val="24"/>
+        </w:rPr>
+        <w:t>We have decided on these because we feel that they cover all the functionality of the application and will help our beta tester uncover any potential bugs, and to help them give us feedback on all functionality of the application. This will help our beta tester provide feedback on what needs to improve to improve the quality of the application.</w:t>
+      </w:r>
+    </w:p>
+    <w:p>
+      <w:pPr>
+        <w:ind w:left="720"/>
+        <w:rPr>
+          <w:sz w:val="24"/>
+          <w:szCs w:val="24"/>
+        </w:rPr>
+      </w:pPr>
+      <w:r>
+        <w:rPr>
+          <w:sz w:val="24"/>
+          <w:szCs w:val="24"/>
+        </w:rPr>
+        <w:t>Beta Tester Instructions:</w:t>
+      </w:r>
+    </w:p>
+    <w:p>
+      <w:pPr>
+        <w:ind w:left="720"/>
+        <w:rPr>
+          <w:color w:val="000000" w:themeColor="text1"/>
+        </w:rPr>
+      </w:pPr>
+      <w:hyperlink r:id="rId5" w:history="1">
+        <w:r>
+          <w:rPr>
+            <w:rStyle w:val="Hyperlink"/>
+          </w:rPr>
+          <w:t>https://github.com/commet003/ITC303-9-Team1-Project/raw/testing/Beta%20Testing%20Instructions/Beta%20Testing%20Instruction%20and%20Feedback%20Document.docx</w:t>
+        </w:r>
+      </w:hyperlink>
+      <w:r>
+        <w:rPr>
+          <w:color w:val="000000" w:themeColor="text1"/>
+        </w:rPr>
+        <w:t xml:space="preserve"> </w:t>
+      </w:r>
+    </w:p>
+    <w:p>
+      <w:r>
+        <w:tab/>
+        <w:t>Beta Tester Feedback Form:</w:t>
+      </w:r>
+    </w:p>
+    <w:p>
+      <w:pPr>
+        <w:ind w:firstLine="720"/>
+      </w:pPr>
+      <w:r>
+        <w:fldChar w:fldCharType="begin"/>
+      </w:r>
+      <w:r>
+        <w:instrText>HYPERLINK "</w:instrText>
+      </w:r>
+      <w:r>
+        <w:instrText>https://forms.gle/hJqwGA2noRdWfynU8</w:instrText>
+      </w:r>
+      <w:r>
+        <w:instrText>"</w:instrText>
+      </w:r>
+      <w:r>
+        <w:fldChar w:fldCharType="separate"/>
+      </w:r>
+      <w:r>
+        <w:rPr>
+          <w:rStyle w:val="Hyperlink"/>
+        </w:rPr>
+        <w:t>https://forms.gle/hJqwGA2noRdWfynU8</w:t>
+      </w:r>
+      <w:r>
+        <w:fldChar w:fldCharType="end"/>
+      </w:r>
+      <w:r>
+        <w:t xml:space="preserve"> </w:t>
+      </w:r>
     </w:p>
     <w:p>
       <w:pPr>
@@ -1629,64 +2080,50 @@
         <w:pStyle w:val="ListParagraph"/>
         <w:ind w:left="792"/>
         <w:rPr>
-          <w:color w:val="0070C0"/>
-        </w:rPr>
-      </w:pPr>
-      <w:r>
-        <w:rPr>
-          <w:color w:val="0070C0"/>
-        </w:rPr>
-        <w:t>&lt;</w:t>
-      </w:r>
-      <w:r>
-        <w:rPr>
-          <w:color w:val="0070C0"/>
-        </w:rPr>
-        <w:t>Comment on the completion status</w:t>
-      </w:r>
-      <w:r>
-        <w:rPr>
-          <w:color w:val="0070C0"/>
-        </w:rPr>
-        <w:t>, method of delivery</w:t>
-      </w:r>
-      <w:r>
-        <w:rPr>
-          <w:color w:val="0070C0"/>
-        </w:rPr>
-        <w:t xml:space="preserve"> and quality of the </w:t>
-      </w:r>
-      <w:r>
-        <w:rPr>
-          <w:color w:val="0070C0"/>
-        </w:rPr>
-        <w:t xml:space="preserve">user manual to be supplied to beta testers. </w:t>
-      </w:r>
-      <w:r>
-        <w:rPr>
-          <w:color w:val="0070C0"/>
-        </w:rPr>
-        <w:t>Provide a link to</w:t>
-      </w:r>
-      <w:r>
-        <w:rPr>
-          <w:color w:val="0070C0"/>
-        </w:rPr>
-        <w:t xml:space="preserve"> the completed user manual.</w:t>
-      </w:r>
-      <w:r>
-        <w:rPr>
-          <w:color w:val="0070C0"/>
-        </w:rPr>
-        <w:t>&gt;</w:t>
+          <w:sz w:val="24"/>
+          <w:szCs w:val="24"/>
+        </w:rPr>
+      </w:pPr>
+      <w:r>
+        <w:rPr>
+          <w:sz w:val="24"/>
+          <w:szCs w:val="24"/>
+        </w:rPr>
+        <w:t>The User Manual is available to our beta testers in the application, to make it easy for them to find if they need. We also have a copy in our GitHub repo which is linked below.</w:t>
       </w:r>
     </w:p>
     <w:bookmarkEnd w:id="0"/>
     <w:p>
       <w:pPr>
-        <w:pStyle w:val="ListParagraph"/>
-        <w:ind w:left="1728"/>
-      </w:pPr>
+        <w:ind w:left="720"/>
+      </w:pPr>
+      <w:r>
+        <w:fldChar w:fldCharType="begin"/>
+      </w:r>
+      <w:r>
+        <w:instrText>HYPERLINK "</w:instrText>
+      </w:r>
+      <w:r>
+        <w:instrText>https://github.com/commet003/ITC303-9-Team1-Project/blob/testing/ADHDTaskManagerApp/app/src/main/assets/UserManual.md</w:instrText>
+      </w:r>
+      <w:r>
+        <w:instrText>"</w:instrText>
+      </w:r>
+      <w:r>
+        <w:fldChar w:fldCharType="separate"/>
+      </w:r>
+      <w:r>
+        <w:rPr>
+          <w:rStyle w:val="Hyperlink"/>
+        </w:rPr>
+        <w:t>https://github.com/commet003/ITC303-9-Team1-Project/blob/testing/ADHDTaskManagerApp/app/src/main/assets/UserManual.md</w:t>
+      </w:r>
+      <w:r>
+        <w:fldChar w:fldCharType="end"/>
+      </w:r>
+      <w:r>
+        <w:t xml:space="preserve"> </w:t>
+      </w:r>
     </w:p>
     <w:p>
       <w:pPr>
@@ -4039,6 +4476,119 @@
     </w:lvl>
   </w:abstractNum>
   <w:abstractNum w:abstractNumId="8" w15:restartNumberingAfterBreak="0">
+    <w:nsid w:val="375F773B"/>
+    <w:multiLevelType w:val="hybridMultilevel"/>
+    <w:tmpl w:val="A8264C9E"/>
+    <w:lvl w:ilvl="0" w:tplc="08090001">
+      <w:start w:val="1"/>
+      <w:numFmt w:val="bullet"/>
+      <w:lvlText w:val=""/>
+      <w:lvlJc w:val="left"/>
+      <w:pPr>
+        <w:ind w:left="1512" w:hanging="360"/>
+      </w:pPr>
+      <w:rPr>
+        <w:rFonts w:ascii="Symbol" w:hAnsi="Symbol" w:hint="default"/>
+      </w:rPr>
+    </w:lvl>
+    <w:lvl w:ilvl="1" w:tplc="08090003" w:tentative="1">
+      <w:start w:val="1"/>
+      <w:numFmt w:val="bullet"/>
+      <w:lvlText w:val="o"/>
+      <w:lvlJc w:val="left"/>
+      <w:pPr>
+        <w:ind w:left="2232" w:hanging="360"/>
+      </w:pPr>
+      <w:rPr>
+        <w:rFonts w:ascii="Courier New" w:hAnsi="Courier New" w:cs="Courier New" w:hint="default"/>
+      </w:rPr>
+    </w:lvl>
+    <w:lvl w:ilvl="2" w:tplc="08090005" w:tentative="1">
+      <w:start w:val="1"/>
+      <w:numFmt w:val="bullet"/>
+      <w:lvlText w:val=""/>
+      <w:lvlJc w:val="left"/>
+      <w:pPr>
+        <w:ind w:left="2952" w:hanging="360"/>
+      </w:pPr>
+      <w:rPr>
+        <w:rFonts w:ascii="Wingdings" w:hAnsi="Wingdings" w:hint="default"/>
+      </w:rPr>
+    </w:lvl>
+    <w:lvl w:ilvl="3" w:tplc="08090001" w:tentative="1">
+      <w:start w:val="1"/>
+      <w:numFmt w:val="bullet"/>
+      <w:lvlText w:val=""/>
+      <w:lvlJc w:val="left"/>
+      <w:pPr>
+        <w:ind w:left="3672" w:hanging="360"/>
+      </w:pPr>
+      <w:rPr>
+        <w:rFonts w:ascii="Symbol" w:hAnsi="Symbol" w:hint="default"/>
+      </w:rPr>
+    </w:lvl>
+    <w:lvl w:ilvl="4" w:tplc="08090003" w:tentative="1">
+      <w:start w:val="1"/>
+      <w:numFmt w:val="bullet"/>
+      <w:lvlText w:val="o"/>
+      <w:lvlJc w:val="left"/>
+      <w:pPr>
+        <w:ind w:left="4392" w:hanging="360"/>
+      </w:pPr>
+      <w:rPr>
+        <w:rFonts w:ascii="Courier New" w:hAnsi="Courier New" w:cs="Courier New" w:hint="default"/>
+      </w:rPr>
+    </w:lvl>
+    <w:lvl w:ilvl="5" w:tplc="08090005" w:tentative="1">
+      <w:start w:val="1"/>
+      <w:numFmt w:val="bullet"/>
+      <w:lvlText w:val=""/>
+      <w:lvlJc w:val="left"/>
+      <w:pPr>
+        <w:ind w:left="5112" w:hanging="360"/>
+      </w:pPr>
+      <w:rPr>
+        <w:rFonts w:ascii="Wingdings" w:hAnsi="Wingdings" w:hint="default"/>
+      </w:rPr>
+    </w:lvl>
+    <w:lvl w:ilvl="6" w:tplc="08090001" w:tentative="1">
+      <w:start w:val="1"/>
+      <w:numFmt w:val="bullet"/>
+      <w:lvlText w:val=""/>
+      <w:lvlJc w:val="left"/>
+      <w:pPr>
+        <w:ind w:left="5832" w:hanging="360"/>
+      </w:pPr>
+      <w:rPr>
+        <w:rFonts w:ascii="Symbol" w:hAnsi="Symbol" w:hint="default"/>
+      </w:rPr>
+    </w:lvl>
+    <w:lvl w:ilvl="7" w:tplc="08090003" w:tentative="1">
+      <w:start w:val="1"/>
+      <w:numFmt w:val="bullet"/>
+      <w:lvlText w:val="o"/>
+      <w:lvlJc w:val="left"/>
+      <w:pPr>
+        <w:ind w:left="6552" w:hanging="360"/>
+      </w:pPr>
+      <w:rPr>
+        <w:rFonts w:ascii="Courier New" w:hAnsi="Courier New" w:cs="Courier New" w:hint="default"/>
+      </w:rPr>
+    </w:lvl>
+    <w:lvl w:ilvl="8" w:tplc="08090005" w:tentative="1">
+      <w:start w:val="1"/>
+      <w:numFmt w:val="bullet"/>
+      <w:lvlText w:val=""/>
+      <w:lvlJc w:val="left"/>
+      <w:pPr>
+        <w:ind w:left="7272" w:hanging="360"/>
+      </w:pPr>
+      <w:rPr>
+        <w:rFonts w:ascii="Wingdings" w:hAnsi="Wingdings" w:hint="default"/>
+      </w:rPr>
+    </w:lvl>
+  </w:abstractNum>
+  <w:abstractNum w:abstractNumId="9" w15:restartNumberingAfterBreak="0">
     <w:nsid w:val="3A8A1229"/>
     <w:multiLevelType w:val="hybridMultilevel"/>
     <w:tmpl w:val="703AE274"/>
@@ -4127,7 +4677,7 @@
       </w:pPr>
     </w:lvl>
   </w:abstractNum>
-  <w:abstractNum w:abstractNumId="9" w15:restartNumberingAfterBreak="0">
+  <w:abstractNum w:abstractNumId="10" w15:restartNumberingAfterBreak="0">
     <w:nsid w:val="48DF57FA"/>
     <w:multiLevelType w:val="multilevel"/>
     <w:tmpl w:val="0C09001F"/>
@@ -4213,7 +4763,7 @@
       </w:pPr>
     </w:lvl>
   </w:abstractNum>
-  <w:abstractNum w:abstractNumId="10" w15:restartNumberingAfterBreak="0">
+  <w:abstractNum w:abstractNumId="11" w15:restartNumberingAfterBreak="0">
     <w:nsid w:val="576501AB"/>
     <w:multiLevelType w:val="hybridMultilevel"/>
     <w:tmpl w:val="672A36B2"/>
@@ -4302,7 +4852,7 @@
       </w:pPr>
     </w:lvl>
   </w:abstractNum>
-  <w:abstractNum w:abstractNumId="11" w15:restartNumberingAfterBreak="0">
+  <w:abstractNum w:abstractNumId="12" w15:restartNumberingAfterBreak="0">
     <w:nsid w:val="5DE96C88"/>
     <w:multiLevelType w:val="hybridMultilevel"/>
     <w:tmpl w:val="128262DA"/>
@@ -4391,7 +4941,7 @@
       </w:pPr>
     </w:lvl>
   </w:abstractNum>
-  <w:abstractNum w:abstractNumId="12" w15:restartNumberingAfterBreak="0">
+  <w:abstractNum w:abstractNumId="13" w15:restartNumberingAfterBreak="0">
     <w:nsid w:val="5EA818E2"/>
     <w:multiLevelType w:val="hybridMultilevel"/>
     <w:tmpl w:val="B414DFC2"/>
@@ -4504,7 +5054,7 @@
       </w:rPr>
     </w:lvl>
   </w:abstractNum>
-  <w:abstractNum w:abstractNumId="13" w15:restartNumberingAfterBreak="0">
+  <w:abstractNum w:abstractNumId="14" w15:restartNumberingAfterBreak="0">
     <w:nsid w:val="6448783F"/>
     <w:multiLevelType w:val="multilevel"/>
     <w:tmpl w:val="0C09001F"/>
@@ -4590,7 +5140,7 @@
       </w:pPr>
     </w:lvl>
   </w:abstractNum>
-  <w:abstractNum w:abstractNumId="14" w15:restartNumberingAfterBreak="0">
+  <w:abstractNum w:abstractNumId="15" w15:restartNumberingAfterBreak="0">
     <w:nsid w:val="647C476A"/>
     <w:multiLevelType w:val="hybridMultilevel"/>
     <w:tmpl w:val="EE0267C0"/>
@@ -4676,7 +5226,7 @@
       </w:pPr>
     </w:lvl>
   </w:abstractNum>
-  <w:abstractNum w:abstractNumId="15" w15:restartNumberingAfterBreak="0">
+  <w:abstractNum w:abstractNumId="16" w15:restartNumberingAfterBreak="0">
     <w:nsid w:val="653D1260"/>
     <w:multiLevelType w:val="hybridMultilevel"/>
     <w:tmpl w:val="B3C8A68E"/>
@@ -4789,7 +5339,7 @@
       </w:rPr>
     </w:lvl>
   </w:abstractNum>
-  <w:abstractNum w:abstractNumId="16" w15:restartNumberingAfterBreak="0">
+  <w:abstractNum w:abstractNumId="17" w15:restartNumberingAfterBreak="0">
     <w:nsid w:val="671E3E38"/>
     <w:multiLevelType w:val="hybridMultilevel"/>
     <w:tmpl w:val="5FE4444A"/>
@@ -4902,7 +5452,7 @@
       </w:rPr>
     </w:lvl>
   </w:abstractNum>
-  <w:abstractNum w:abstractNumId="17" w15:restartNumberingAfterBreak="0">
+  <w:abstractNum w:abstractNumId="18" w15:restartNumberingAfterBreak="0">
     <w:nsid w:val="6FC9410A"/>
     <w:multiLevelType w:val="hybridMultilevel"/>
     <w:tmpl w:val="CF8E1500"/>
@@ -5015,7 +5565,7 @@
       </w:rPr>
     </w:lvl>
   </w:abstractNum>
-  <w:abstractNum w:abstractNumId="18" w15:restartNumberingAfterBreak="0">
+  <w:abstractNum w:abstractNumId="19" w15:restartNumberingAfterBreak="0">
     <w:nsid w:val="757C71DD"/>
     <w:multiLevelType w:val="hybridMultilevel"/>
     <w:tmpl w:val="7646FDCE"/>
@@ -5104,7 +5654,7 @@
       </w:pPr>
     </w:lvl>
   </w:abstractNum>
-  <w:abstractNum w:abstractNumId="19" w15:restartNumberingAfterBreak="0">
+  <w:abstractNum w:abstractNumId="20" w15:restartNumberingAfterBreak="0">
     <w:nsid w:val="7EBE1E10"/>
     <w:multiLevelType w:val="hybridMultilevel"/>
     <w:tmpl w:val="2F205B4A"/>
@@ -5194,7 +5744,7 @@
     </w:lvl>
   </w:abstractNum>
   <w:num w:numId="1" w16cid:durableId="112552968">
-    <w:abstractNumId w:val="15"/>
+    <w:abstractNumId w:val="16"/>
   </w:num>
   <w:num w:numId="2" w16cid:durableId="882402193">
     <w:abstractNumId w:val="4"/>
@@ -5209,13 +5759,13 @@
     <w:abstractNumId w:val="3"/>
   </w:num>
   <w:num w:numId="6" w16cid:durableId="2130775904">
-    <w:abstractNumId w:val="9"/>
+    <w:abstractNumId w:val="10"/>
   </w:num>
   <w:num w:numId="7" w16cid:durableId="523597754">
-    <w:abstractNumId w:val="14"/>
+    <w:abstractNumId w:val="15"/>
   </w:num>
   <w:num w:numId="8" w16cid:durableId="1780182699">
-    <w:abstractNumId w:val="13"/>
+    <w:abstractNumId w:val="14"/>
     <w:lvlOverride w:ilvl="0">
       <w:startOverride w:val="1"/>
     </w:lvlOverride>
@@ -5245,40 +5795,43 @@
     </w:lvlOverride>
   </w:num>
   <w:num w:numId="9" w16cid:durableId="1368018595">
-    <w:abstractNumId w:val="12"/>
+    <w:abstractNumId w:val="13"/>
   </w:num>
   <w:num w:numId="10" w16cid:durableId="696933558">
     <w:abstractNumId w:val="2"/>
   </w:num>
   <w:num w:numId="11" w16cid:durableId="368458784">
+    <w:abstractNumId w:val="18"/>
+  </w:num>
+  <w:num w:numId="12" w16cid:durableId="913049180">
+    <w:abstractNumId w:val="9"/>
+  </w:num>
+  <w:num w:numId="13" w16cid:durableId="1161651617">
+    <w:abstractNumId w:val="20"/>
+  </w:num>
+  <w:num w:numId="14" w16cid:durableId="889003555">
     <w:abstractNumId w:val="17"/>
   </w:num>
-  <w:num w:numId="12" w16cid:durableId="913049180">
-    <w:abstractNumId w:val="8"/>
-  </w:num>
-  <w:num w:numId="13" w16cid:durableId="1161651617">
-    <w:abstractNumId w:val="19"/>
-  </w:num>
-  <w:num w:numId="14" w16cid:durableId="889003555">
-    <w:abstractNumId w:val="16"/>
-  </w:num>
   <w:num w:numId="15" w16cid:durableId="1244605741">
-    <w:abstractNumId w:val="10"/>
+    <w:abstractNumId w:val="11"/>
   </w:num>
   <w:num w:numId="16" w16cid:durableId="1476798001">
     <w:abstractNumId w:val="7"/>
   </w:num>
   <w:num w:numId="17" w16cid:durableId="514151997">
-    <w:abstractNumId w:val="11"/>
+    <w:abstractNumId w:val="12"/>
   </w:num>
   <w:num w:numId="18" w16cid:durableId="96945208">
     <w:abstractNumId w:val="0"/>
   </w:num>
   <w:num w:numId="19" w16cid:durableId="1727534537">
-    <w:abstractNumId w:val="18"/>
+    <w:abstractNumId w:val="19"/>
   </w:num>
   <w:num w:numId="20" w16cid:durableId="1777285235">
     <w:abstractNumId w:val="6"/>
+  </w:num>
+  <w:num w:numId="21" w16cid:durableId="407381569">
+    <w:abstractNumId w:val="8"/>
   </w:num>
 </w:numbering>
 </file>
@@ -5882,6 +6435,41 @@
       </w:tblBorders>
     </w:tblPr>
   </w:style>
+  <w:style w:type="character" w:styleId="Hyperlink">
+    <w:name w:val="Hyperlink"/>
+    <w:basedOn w:val="DefaultParagraphFont"/>
+    <w:uiPriority w:val="99"/>
+    <w:unhideWhenUsed/>
+    <w:rsid w:val="001F3B68"/>
+    <w:rPr>
+      <w:color w:val="0563C1" w:themeColor="hyperlink"/>
+      <w:u w:val="single"/>
+    </w:rPr>
+  </w:style>
+  <w:style w:type="character" w:styleId="UnresolvedMention">
+    <w:name w:val="Unresolved Mention"/>
+    <w:basedOn w:val="DefaultParagraphFont"/>
+    <w:uiPriority w:val="99"/>
+    <w:semiHidden/>
+    <w:unhideWhenUsed/>
+    <w:rsid w:val="001F3B68"/>
+    <w:rPr>
+      <w:color w:val="605E5C"/>
+      <w:shd w:val="clear" w:color="auto" w:fill="E1DFDD"/>
+    </w:rPr>
+  </w:style>
+  <w:style w:type="character" w:styleId="FollowedHyperlink">
+    <w:name w:val="FollowedHyperlink"/>
+    <w:basedOn w:val="DefaultParagraphFont"/>
+    <w:uiPriority w:val="99"/>
+    <w:semiHidden/>
+    <w:unhideWhenUsed/>
+    <w:rsid w:val="001F3B68"/>
+    <w:rPr>
+      <w:color w:val="954F72" w:themeColor="followedHyperlink"/>
+      <w:u w:val="single"/>
+    </w:rPr>
+  </w:style>
 </w:styles>
 </file>
 

</xml_diff>

<commit_message>
Updated link to demo video
</commit_message>
<xml_diff>
--- a/IOCM Documents/Construction Phase Status Assessment.docx
+++ b/IOCM Documents/Construction Phase Status Assessment.docx
@@ -1354,75 +1354,40 @@
         <w:ind w:left="720"/>
       </w:pPr>
       <w:r>
-        <w:rPr>
-          <w:noProof/>
-          <w:sz w:val="28"/>
-          <w:szCs w:val="28"/>
-        </w:rPr>
-        <w:drawing>
-          <wp:anchor distT="0" distB="0" distL="114300" distR="114300" simplePos="0" relativeHeight="251659264" behindDoc="0" locked="0" layoutInCell="1" allowOverlap="1" wp14:anchorId="2CFAC17E" wp14:editId="422FB5D0">
-            <wp:simplePos x="0" y="0"/>
-            <wp:positionH relativeFrom="column">
-              <wp:posOffset>437515</wp:posOffset>
-            </wp:positionH>
-            <wp:positionV relativeFrom="paragraph">
-              <wp:posOffset>455651</wp:posOffset>
-            </wp:positionV>
-            <wp:extent cx="5314950" cy="2989580"/>
-            <wp:effectExtent l="0" t="0" r="6350" b="0"/>
-            <wp:wrapSquare wrapText="bothSides"/>
-            <wp:docPr id="99368078" name="Picture 1"/>
-            <wp:cNvGraphicFramePr>
-              <a:graphicFrameLocks xmlns:a="http://schemas.openxmlformats.org/drawingml/2006/main" noChangeAspect="1"/>
-            </wp:cNvGraphicFramePr>
-            <a:graphic xmlns:a="http://schemas.openxmlformats.org/drawingml/2006/main">
-              <a:graphicData uri="http://schemas.openxmlformats.org/drawingml/2006/picture">
-                <pic:pic xmlns:pic="http://schemas.openxmlformats.org/drawingml/2006/picture">
-                  <pic:nvPicPr>
-                    <pic:cNvPr id="99368078" name="Picture 99368078" descr="movie::/Users/corierhodes/Desktop/ITC309Team1Demo.mp4"/>
-                    <pic:cNvPicPr/>
-                  </pic:nvPicPr>
-                  <pic:blipFill>
-                    <a:blip r:embed="rId5">
-                      <a:extLst>
-                        <a:ext uri="{28A0092B-C50C-407E-A947-70E740481C1C}">
-                          <a14:useLocalDpi xmlns:a14="http://schemas.microsoft.com/office/drawing/2010/main" val="0"/>
-                        </a:ext>
-                      </a:extLst>
-                    </a:blip>
-                    <a:stretch>
-                      <a:fillRect/>
-                    </a:stretch>
-                  </pic:blipFill>
-                  <pic:spPr>
-                    <a:xfrm>
-                      <a:off x="0" y="0"/>
-                      <a:ext cx="5314950" cy="2989580"/>
-                    </a:xfrm>
-                    <a:prstGeom prst="rect">
-                      <a:avLst/>
-                    </a:prstGeom>
-                  </pic:spPr>
-                </pic:pic>
-              </a:graphicData>
-            </a:graphic>
-            <wp14:sizeRelH relativeFrom="margin">
-              <wp14:pctWidth>0</wp14:pctWidth>
-            </wp14:sizeRelH>
-            <wp14:sizeRelV relativeFrom="margin">
-              <wp14:pctHeight>0</wp14:pctHeight>
-            </wp14:sizeRelV>
-          </wp:anchor>
-        </w:drawing>
-      </w:r>
-      <w:r>
         <w:t>The below demo video demonstrates the application going through several use case to show that the application is ready for beta testing.</w:t>
       </w:r>
     </w:p>
     <w:p>
       <w:pPr>
-        <w:ind w:left="720"/>
-      </w:pPr>
+        <w:ind w:firstLine="720"/>
+      </w:pPr>
+      <w:r>
+        <w:fldChar w:fldCharType="begin"/>
+      </w:r>
+      <w:r>
+        <w:instrText>HYPERLINK "</w:instrText>
+      </w:r>
+      <w:r>
+        <w:instrText>https://youtu.be/FoFlmVVUNxM</w:instrText>
+      </w:r>
+      <w:r>
+        <w:instrText>"</w:instrText>
+      </w:r>
+      <w:r>
+        <w:fldChar w:fldCharType="separate"/>
+      </w:r>
+      <w:r>
+        <w:rPr>
+          <w:rStyle w:val="Hyperlink"/>
+        </w:rPr>
+        <w:t>https://youtu.be/FoFlmVVUNxM</w:t>
+      </w:r>
+      <w:r>
+        <w:fldChar w:fldCharType="end"/>
+      </w:r>
+      <w:r>
+        <w:t xml:space="preserve"> </w:t>
+      </w:r>
     </w:p>
     <w:p/>
     <w:p>
@@ -1688,6 +1653,7 @@
           <w:sz w:val="24"/>
           <w:szCs w:val="24"/>
         </w:rPr>
+        <w:lastRenderedPageBreak/>
         <w:t>Delete a task.</w:t>
       </w:r>
     </w:p>
@@ -2096,7 +2062,6 @@
           <w:sz w:val="24"/>
           <w:szCs w:val="24"/>
         </w:rPr>
-        <w:lastRenderedPageBreak/>
         <w:t xml:space="preserve"> </w:t>
       </w:r>
       <w:r>
@@ -6764,4 +6729,16 @@
     </a:ext>
   </a:extLst>
 </a:theme>
+</file>
+
+<file path=customXml/item1.xml><?xml version="1.0" encoding="utf-8"?>
+<b:Sources xmlns:b="http://schemas.openxmlformats.org/officeDocument/2006/bibliography" xmlns="http://schemas.openxmlformats.org/officeDocument/2006/bibliography" SelectedStyle="/APASixthEditionOfficeOnline.xsl" StyleName="APA" Version="6"/>
+</file>
+
+<file path=customXml/itemProps1.xml><?xml version="1.0" encoding="utf-8"?>
+<ds:datastoreItem xmlns:ds="http://schemas.openxmlformats.org/officeDocument/2006/customXml" ds:itemID="{10FABD07-2F7F-0947-A6BE-B25BF85D2763}">
+  <ds:schemaRefs>
+    <ds:schemaRef ds:uri="http://schemas.openxmlformats.org/officeDocument/2006/bibliography"/>
+  </ds:schemaRefs>
+</ds:datastoreItem>
 </file>
</xml_diff>